<commit_message>
status as of 26 Feb 2024
minor alterations to multiple comparisons
edits in clearing variables
Methods: added regression section (currently empty)
Results: no significant alterations since January
</commit_message>
<xml_diff>
--- a/Report/Article/Introduction.docx
+++ b/Report/Article/Introduction.docx
@@ -76,13 +76,13 @@
         <w:rPr>
           <w:szCs w:val="24"/>
         </w:rPr>
-        <w:t xml:space="preserve"> aggregated by </w:t>
+        <w:t xml:space="preserve"> aggregated by</w:t>
       </w:r>
       <w:r>
         <w:rPr>
           <w:szCs w:val="24"/>
         </w:rPr>
-        <w:t xml:space="preserve">accident of </w:t>
+        <w:t xml:space="preserve"> </w:t>
       </w:r>
       <w:r>
         <w:rPr>
@@ -153,6 +153,7 @@
           <w:szCs w:val="24"/>
         </w:rPr>
       </w:pPr>
+      <w:commentRangeStart w:id="0"/>
       <w:r>
         <w:rPr>
           <w:szCs w:val="24"/>
@@ -233,7 +234,20 @@
         <w:rPr>
           <w:szCs w:val="24"/>
         </w:rPr>
-        <w:t xml:space="preserve">  This hypothesis may be summarized as a proposition that aberrant connectivity is the primary cause of schizophrenia, not one or more focal abnormalities. </w:t>
+        <w:t xml:space="preserve">  This hypothesis may be summarized as a proposition that aberrant connectivity is the primary cause of schizophrenia, not one or more focal abnormalities.</w:t>
+      </w:r>
+      <w:commentRangeEnd w:id="0"/>
+      <w:r>
+        <w:rPr>
+          <w:rStyle w:val="CommentReference"/>
+        </w:rPr>
+        <w:commentReference w:id="0"/>
+      </w:r>
+      <w:r>
+        <w:rPr>
+          <w:szCs w:val="24"/>
+        </w:rPr>
+        <w:t xml:space="preserve"> </w:t>
       </w:r>
       <w:r>
         <w:rPr>
@@ -550,7 +564,19 @@
         <w:rPr>
           <w:szCs w:val="24"/>
         </w:rPr>
-        <w:t xml:space="preserve">At the “global”, or whole-brain, scale, most studies have examined static functional connectivity (FC) and the structure of the white matter tracts connecting distinct regions of the brain (SC).  Such studies have reported </w:t>
+        <w:t xml:space="preserve">At the “global”, or whole-brain, scale, most studies have examined static functional connectivity (FC) </w:t>
+      </w:r>
+      <w:r>
+        <w:rPr>
+          <w:szCs w:val="24"/>
+        </w:rPr>
+        <w:t>or structural connectivity</w:t>
+      </w:r>
+      <w:r>
+        <w:rPr>
+          <w:szCs w:val="24"/>
+        </w:rPr>
+        <w:t xml:space="preserve"> (SC).  Such studies have reported </w:t>
       </w:r>
       <w:r>
         <w:rPr>
@@ -944,7 +970,35 @@
           <w:rFonts w:cs="Times New Roman"/>
           <w:color w:val="000000"/>
         </w:rPr>
-        <w:t xml:space="preserve"> of real brain activity.  For decades, EEG has demonstrated that functional microstates </w:t>
+        <w:t xml:space="preserve"> of real brain activity.  For decades, </w:t>
+      </w:r>
+      <w:r>
+        <w:rPr>
+          <w:rFonts w:cs="Times New Roman"/>
+          <w:color w:val="000000"/>
+        </w:rPr>
+        <w:t>electroencephalography (</w:t>
+      </w:r>
+      <w:r>
+        <w:rPr>
+          <w:rFonts w:cs="Times New Roman"/>
+          <w:color w:val="000000"/>
+        </w:rPr>
+        <w:t>EEG</w:t>
+      </w:r>
+      <w:r>
+        <w:rPr>
+          <w:rFonts w:cs="Times New Roman"/>
+          <w:color w:val="000000"/>
+        </w:rPr>
+        <w:t>)</w:t>
+      </w:r>
+      <w:r>
+        <w:rPr>
+          <w:rFonts w:cs="Times New Roman"/>
+          <w:color w:val="000000"/>
+        </w:rPr>
+        <w:t xml:space="preserve"> has demonstrated that functional microstates </w:t>
       </w:r>
       <w:r>
         <w:rPr>
@@ -1100,7 +1154,7 @@
           <w:rFonts w:cs="Times New Roman"/>
           <w:color w:val="000000"/>
         </w:rPr>
-        <w:t xml:space="preserve">  Although fMRI can only </w:t>
+        <w:t xml:space="preserve">  </w:t>
       </w:r>
       <w:r>
         <w:rPr>
@@ -1108,7 +1162,35 @@
           <w:color w:val="000000"/>
         </w:rPr>
         <w:lastRenderedPageBreak/>
-        <w:t xml:space="preserve">capture microstate alterations at a timescale of seconds, its superior spatial resolution compared to EEG allowed researchers to </w:t>
+        <w:t>Although fMRI capture</w:t>
+      </w:r>
+      <w:r>
+        <w:rPr>
+          <w:rFonts w:cs="Times New Roman"/>
+          <w:color w:val="000000"/>
+        </w:rPr>
+        <w:t>s</w:t>
+      </w:r>
+      <w:r>
+        <w:rPr>
+          <w:rFonts w:cs="Times New Roman"/>
+          <w:color w:val="000000"/>
+        </w:rPr>
+        <w:t xml:space="preserve"> microstate alterations at a timescale of seconds</w:t>
+      </w:r>
+      <w:r>
+        <w:rPr>
+          <w:rFonts w:cs="Times New Roman"/>
+          <w:color w:val="000000"/>
+        </w:rPr>
+        <w:t xml:space="preserve"> rather than the milliseconds of EEG</w:t>
+      </w:r>
+      <w:r>
+        <w:rPr>
+          <w:rFonts w:cs="Times New Roman"/>
+          <w:color w:val="000000"/>
+        </w:rPr>
+        <w:t xml:space="preserve">, its superior spatial resolution compared to EEG allowed researchers to </w:t>
       </w:r>
       <w:r>
         <w:rPr>
@@ -1184,12 +1266,27 @@
           <w:color w:val="000000"/>
         </w:rPr>
       </w:pPr>
-      <w:r>
-        <w:rPr>
-          <w:rFonts w:cs="Times New Roman"/>
-          <w:color w:val="000000"/>
-        </w:rPr>
-        <w:t xml:space="preserve">Schizophrenia patients have displayed altered dynamics of these states in previous studies.  For instance, a 2014 study suggested </w:t>
+      <w:commentRangeStart w:id="1"/>
+      <w:r>
+        <w:rPr>
+          <w:rFonts w:cs="Times New Roman"/>
+          <w:color w:val="000000"/>
+        </w:rPr>
+        <w:t>Schizophrenia patients have displayed altered dynamics of these states in previous studies</w:t>
+      </w:r>
+      <w:commentRangeEnd w:id="1"/>
+      <w:r>
+        <w:rPr>
+          <w:rStyle w:val="CommentReference"/>
+        </w:rPr>
+        <w:commentReference w:id="1"/>
+      </w:r>
+      <w:r>
+        <w:rPr>
+          <w:rFonts w:cs="Times New Roman"/>
+          <w:color w:val="000000"/>
+        </w:rPr>
+        <w:t xml:space="preserve">.  For instance, a 2014 study suggested </w:t>
       </w:r>
       <w:r>
         <w:rPr>
@@ -1488,7 +1585,15 @@
           <w:rFonts w:cs="Times New Roman"/>
           <w:color w:val="000000"/>
         </w:rPr>
-        <w:t xml:space="preserve">  This framework requires defining a</w:t>
+        <w:t xml:space="preserve">  </w:t>
+      </w:r>
+      <w:commentRangeStart w:id="2"/>
+      <w:r>
+        <w:rPr>
+          <w:rFonts w:cs="Times New Roman"/>
+          <w:color w:val="000000"/>
+        </w:rPr>
+        <w:t>This framework requires defining a</w:t>
       </w:r>
       <w:r>
         <w:rPr>
@@ -1502,7 +1607,21 @@
           <w:rFonts w:cs="Times New Roman"/>
           <w:color w:val="000000"/>
         </w:rPr>
-        <w:t xml:space="preserve">basis for a state space within which to plot each subject’s time course.  </w:t>
+        <w:t>basis for a state space within which to plot each subject’s time course.</w:t>
+      </w:r>
+      <w:commentRangeEnd w:id="2"/>
+      <w:r>
+        <w:rPr>
+          <w:rStyle w:val="CommentReference"/>
+        </w:rPr>
+        <w:commentReference w:id="2"/>
+      </w:r>
+      <w:r>
+        <w:rPr>
+          <w:rFonts w:cs="Times New Roman"/>
+          <w:color w:val="000000"/>
+        </w:rPr>
+        <w:t xml:space="preserve">  </w:t>
       </w:r>
       <w:r>
         <w:rPr>
@@ -1689,11 +1808,11 @@
       </w:r>
     </w:p>
     <w:sectPr>
-      <w:headerReference w:type="even" r:id="rId8"/>
-      <w:headerReference w:type="default" r:id="rId9"/>
-      <w:footerReference w:type="even" r:id="rId10"/>
-      <w:footerReference w:type="default" r:id="rId11"/>
-      <w:headerReference w:type="first" r:id="rId12"/>
+      <w:headerReference w:type="even" r:id="rId12"/>
+      <w:headerReference w:type="default" r:id="rId13"/>
+      <w:footerReference w:type="even" r:id="rId14"/>
+      <w:footerReference w:type="default" r:id="rId15"/>
+      <w:headerReference w:type="first" r:id="rId16"/>
       <w:pgSz w:w="12240" w:h="15840"/>
       <w:pgMar w:top="1138" w:right="1181" w:bottom="1138" w:left="1282" w:header="283" w:footer="510" w:gutter="0"/>
       <w:lnNumType w:countBy="1" w:restart="continuous"/>
@@ -1703,6 +1822,86 @@
     </w:sectPr>
   </w:body>
 </w:document>
+</file>
+
+<file path=word/comments.xml><?xml version="1.0" encoding="utf-8"?>
+<w:comments xmlns:wpc="http://schemas.microsoft.com/office/word/2010/wordprocessingCanvas" xmlns:cx="http://schemas.microsoft.com/office/drawing/2014/chartex" xmlns:cx1="http://schemas.microsoft.com/office/drawing/2015/9/8/chartex" xmlns:cx2="http://schemas.microsoft.com/office/drawing/2015/10/21/chartex" xmlns:cx3="http://schemas.microsoft.com/office/drawing/2016/5/9/chartex" xmlns:cx4="http://schemas.microsoft.com/office/drawing/2016/5/10/chartex" xmlns:cx5="http://schemas.microsoft.com/office/drawing/2016/5/11/chartex" xmlns:cx6="http://schemas.microsoft.com/office/drawing/2016/5/12/chartex" xmlns:cx7="http://schemas.microsoft.com/office/drawing/2016/5/13/chartex" xmlns:cx8="http://schemas.microsoft.com/office/drawing/2016/5/14/chartex" xmlns:mc="http://schemas.openxmlformats.org/markup-compatibility/2006" xmlns:aink="http://schemas.microsoft.com/office/drawing/2016/ink" xmlns:am3d="http://schemas.microsoft.com/office/drawing/2017/model3d" xmlns:o="urn:schemas-microsoft-com:office:office" xmlns:oel="http://schemas.microsoft.com/office/2019/extlst" xmlns:r="http://schemas.openxmlformats.org/officeDocument/2006/relationships" xmlns:m="http://schemas.openxmlformats.org/officeDocument/2006/math" xmlns:v="urn:schemas-microsoft-com:vml" xmlns:wp14="http://schemas.microsoft.com/office/word/2010/wordprocessingDrawing" xmlns:wp="http://schemas.openxmlformats.org/drawingml/2006/wordprocessingDrawing" xmlns:w10="urn:schemas-microsoft-com:office:word" xmlns:w="http://schemas.openxmlformats.org/wordprocessingml/2006/main" xmlns:w14="http://schemas.microsoft.com/office/word/2010/wordml" xmlns:w15="http://schemas.microsoft.com/office/word/2012/wordml" xmlns:w16cex="http://schemas.microsoft.com/office/word/2018/wordml/cex" xmlns:w16cid="http://schemas.microsoft.com/office/word/2016/wordml/cid" xmlns:w16="http://schemas.microsoft.com/office/word/2018/wordml" xmlns:w16sdtdh="http://schemas.microsoft.com/office/word/2020/wordml/sdtdatahash" xmlns:w16se="http://schemas.microsoft.com/office/word/2015/wordml/symex" xmlns:wpg="http://schemas.microsoft.com/office/word/2010/wordprocessingGroup" xmlns:wpi="http://schemas.microsoft.com/office/word/2010/wordprocessingInk" xmlns:wne="http://schemas.microsoft.com/office/word/2006/wordml" xmlns:wps="http://schemas.microsoft.com/office/word/2010/wordprocessingShape" mc:Ignorable="w14 w15 w16se w16cid w16 w16cex w16sdtdh wp14">
+  <w:comment w:id="0" w:author="David Sutherland Blair" w:date="2024-02-22T15:39:00Z" w:initials="DSB">
+    <w:p>
+      <w:r>
+        <w:rPr>
+          <w:rStyle w:val="CommentReference"/>
+        </w:rPr>
+        <w:annotationRef/>
+      </w:r>
+      <w:r>
+        <w:rPr>
+          <w:sz w:val="20"/>
+          <w:szCs w:val="20"/>
+        </w:rPr>
+        <w:t>unclear how dysconnectivity hypothesis relevant for extant article.  introduce dynamic connectivity and lack of specifically dynamic measures instead.  dysconnectivity hypothesis may be better suited for discussion than introduction.</w:t>
+      </w:r>
+    </w:p>
+  </w:comment>
+  <w:comment w:id="1" w:author="David Sutherland Blair" w:date="2024-02-22T15:39:00Z" w:initials="DSB">
+    <w:p>
+      <w:r>
+        <w:rPr>
+          <w:rStyle w:val="CommentReference"/>
+        </w:rPr>
+        <w:annotationRef/>
+      </w:r>
+      <w:r>
+        <w:rPr>
+          <w:sz w:val="20"/>
+          <w:szCs w:val="20"/>
+        </w:rPr>
+        <w:t>awkward transition.  needs improvement.</w:t>
+      </w:r>
+    </w:p>
+  </w:comment>
+  <w:comment w:id="2" w:author="David Sutherland Blair" w:date="2024-02-22T16:28:00Z" w:initials="DSB">
+    <w:p>
+      <w:r>
+        <w:rPr>
+          <w:rStyle w:val="CommentReference"/>
+        </w:rPr>
+        <w:annotationRef/>
+      </w:r>
+      <w:r>
+        <w:rPr>
+          <w:sz w:val="20"/>
+          <w:szCs w:val="20"/>
+        </w:rPr>
+        <w:t>may need to move the state space to the discussion section</w:t>
+      </w:r>
+    </w:p>
+  </w:comment>
+</w:comments>
+</file>
+
+<file path=word/commentsExtended.xml><?xml version="1.0" encoding="utf-8"?>
+<w15:commentsEx xmlns:wpc="http://schemas.microsoft.com/office/word/2010/wordprocessingCanvas" xmlns:cx="http://schemas.microsoft.com/office/drawing/2014/chartex" xmlns:cx1="http://schemas.microsoft.com/office/drawing/2015/9/8/chartex" xmlns:cx2="http://schemas.microsoft.com/office/drawing/2015/10/21/chartex" xmlns:cx3="http://schemas.microsoft.com/office/drawing/2016/5/9/chartex" xmlns:cx4="http://schemas.microsoft.com/office/drawing/2016/5/10/chartex" xmlns:cx5="http://schemas.microsoft.com/office/drawing/2016/5/11/chartex" xmlns:cx6="http://schemas.microsoft.com/office/drawing/2016/5/12/chartex" xmlns:cx7="http://schemas.microsoft.com/office/drawing/2016/5/13/chartex" xmlns:cx8="http://schemas.microsoft.com/office/drawing/2016/5/14/chartex" xmlns:mc="http://schemas.openxmlformats.org/markup-compatibility/2006" xmlns:aink="http://schemas.microsoft.com/office/drawing/2016/ink" xmlns:am3d="http://schemas.microsoft.com/office/drawing/2017/model3d" xmlns:o="urn:schemas-microsoft-com:office:office" xmlns:oel="http://schemas.microsoft.com/office/2019/extlst" xmlns:r="http://schemas.openxmlformats.org/officeDocument/2006/relationships" xmlns:m="http://schemas.openxmlformats.org/officeDocument/2006/math" xmlns:v="urn:schemas-microsoft-com:vml" xmlns:wp14="http://schemas.microsoft.com/office/word/2010/wordprocessingDrawing" xmlns:wp="http://schemas.openxmlformats.org/drawingml/2006/wordprocessingDrawing" xmlns:w10="urn:schemas-microsoft-com:office:word" xmlns:w="http://schemas.openxmlformats.org/wordprocessingml/2006/main" xmlns:w14="http://schemas.microsoft.com/office/word/2010/wordml" xmlns:w15="http://schemas.microsoft.com/office/word/2012/wordml" xmlns:w16cex="http://schemas.microsoft.com/office/word/2018/wordml/cex" xmlns:w16cid="http://schemas.microsoft.com/office/word/2016/wordml/cid" xmlns:w16="http://schemas.microsoft.com/office/word/2018/wordml" xmlns:w16sdtdh="http://schemas.microsoft.com/office/word/2020/wordml/sdtdatahash" xmlns:w16se="http://schemas.microsoft.com/office/word/2015/wordml/symex" xmlns:wpg="http://schemas.microsoft.com/office/word/2010/wordprocessingGroup" xmlns:wpi="http://schemas.microsoft.com/office/word/2010/wordprocessingInk" xmlns:wne="http://schemas.microsoft.com/office/word/2006/wordml" xmlns:wps="http://schemas.microsoft.com/office/word/2010/wordprocessingShape" mc:Ignorable="w14 w15 w16se w16cid w16 w16cex w16sdtdh wp14">
+  <w15:commentEx w15:paraId="3A247C17" w15:done="0"/>
+  <w15:commentEx w15:paraId="0AD60332" w15:done="0"/>
+  <w15:commentEx w15:paraId="6A9FFC7C" w15:done="0"/>
+</w15:commentsEx>
+</file>
+
+<file path=word/commentsExtensible.xml><?xml version="1.0" encoding="utf-8"?>
+<w16cex:commentsExtensible xmlns:wpc="http://schemas.microsoft.com/office/word/2010/wordprocessingCanvas" xmlns:cx="http://schemas.microsoft.com/office/drawing/2014/chartex" xmlns:cx1="http://schemas.microsoft.com/office/drawing/2015/9/8/chartex" xmlns:cx2="http://schemas.microsoft.com/office/drawing/2015/10/21/chartex" xmlns:cx3="http://schemas.microsoft.com/office/drawing/2016/5/9/chartex" xmlns:cx4="http://schemas.microsoft.com/office/drawing/2016/5/10/chartex" xmlns:cx5="http://schemas.microsoft.com/office/drawing/2016/5/11/chartex" xmlns:cx6="http://schemas.microsoft.com/office/drawing/2016/5/12/chartex" xmlns:cx7="http://schemas.microsoft.com/office/drawing/2016/5/13/chartex" xmlns:cx8="http://schemas.microsoft.com/office/drawing/2016/5/14/chartex" xmlns:cr="http://schemas.microsoft.com/office/comments/2020/reactions" xmlns:mc="http://schemas.openxmlformats.org/markup-compatibility/2006" xmlns:aink="http://schemas.microsoft.com/office/drawing/2016/ink" xmlns:am3d="http://schemas.microsoft.com/office/drawing/2017/model3d" xmlns:o="urn:schemas-microsoft-com:office:office" xmlns:oel="http://schemas.microsoft.com/office/2019/extlst" xmlns:r="http://schemas.openxmlformats.org/officeDocument/2006/relationships" xmlns:m="http://schemas.openxmlformats.org/officeDocument/2006/math" xmlns:v="urn:schemas-microsoft-com:vml" xmlns:wp14="http://schemas.microsoft.com/office/word/2010/wordprocessingDrawing" xmlns:wp="http://schemas.openxmlformats.org/drawingml/2006/wordprocessingDrawing" xmlns:w10="urn:schemas-microsoft-com:office:word" xmlns:w="http://schemas.openxmlformats.org/wordprocessingml/2006/main" xmlns:w14="http://schemas.microsoft.com/office/word/2010/wordml" xmlns:w15="http://schemas.microsoft.com/office/word/2012/wordml" xmlns:w16cex="http://schemas.microsoft.com/office/word/2018/wordml/cex" xmlns:w16cid="http://schemas.microsoft.com/office/word/2016/wordml/cid" xmlns:w16="http://schemas.microsoft.com/office/word/2018/wordml" xmlns:w16sdtdh="http://schemas.microsoft.com/office/word/2020/wordml/sdtdatahash" xmlns:w16se="http://schemas.microsoft.com/office/word/2015/wordml/symex" xmlns:wpg="http://schemas.microsoft.com/office/word/2010/wordprocessingGroup" xmlns:wpi="http://schemas.microsoft.com/office/word/2010/wordprocessingInk" xmlns:wne="http://schemas.microsoft.com/office/word/2006/wordml" xmlns:wps="http://schemas.microsoft.com/office/word/2010/wordprocessingShape" mc:Ignorable="w14 w15 w16se w16cid w16 w16cex w16sdtdh cr wp14">
+  <w16cex:commentExtensible w16cex:durableId="7D4AE32F" w16cex:dateUtc="2024-02-22T20:39:00Z"/>
+  <w16cex:commentExtensible w16cex:durableId="4F2CB6E4" w16cex:dateUtc="2024-02-22T20:39:00Z"/>
+  <w16cex:commentExtensible w16cex:durableId="02574B37" w16cex:dateUtc="2024-02-22T21:28:00Z"/>
+</w16cex:commentsExtensible>
+</file>
+
+<file path=word/commentsIds.xml><?xml version="1.0" encoding="utf-8"?>
+<w16cid:commentsIds xmlns:wpc="http://schemas.microsoft.com/office/word/2010/wordprocessingCanvas" xmlns:cx="http://schemas.microsoft.com/office/drawing/2014/chartex" xmlns:cx1="http://schemas.microsoft.com/office/drawing/2015/9/8/chartex" xmlns:cx2="http://schemas.microsoft.com/office/drawing/2015/10/21/chartex" xmlns:cx3="http://schemas.microsoft.com/office/drawing/2016/5/9/chartex" xmlns:cx4="http://schemas.microsoft.com/office/drawing/2016/5/10/chartex" xmlns:cx5="http://schemas.microsoft.com/office/drawing/2016/5/11/chartex" xmlns:cx6="http://schemas.microsoft.com/office/drawing/2016/5/12/chartex" xmlns:cx7="http://schemas.microsoft.com/office/drawing/2016/5/13/chartex" xmlns:cx8="http://schemas.microsoft.com/office/drawing/2016/5/14/chartex" xmlns:mc="http://schemas.openxmlformats.org/markup-compatibility/2006" xmlns:aink="http://schemas.microsoft.com/office/drawing/2016/ink" xmlns:am3d="http://schemas.microsoft.com/office/drawing/2017/model3d" xmlns:o="urn:schemas-microsoft-com:office:office" xmlns:oel="http://schemas.microsoft.com/office/2019/extlst" xmlns:r="http://schemas.openxmlformats.org/officeDocument/2006/relationships" xmlns:m="http://schemas.openxmlformats.org/officeDocument/2006/math" xmlns:v="urn:schemas-microsoft-com:vml" xmlns:wp14="http://schemas.microsoft.com/office/word/2010/wordprocessingDrawing" xmlns:wp="http://schemas.openxmlformats.org/drawingml/2006/wordprocessingDrawing" xmlns:w10="urn:schemas-microsoft-com:office:word" xmlns:w="http://schemas.openxmlformats.org/wordprocessingml/2006/main" xmlns:w14="http://schemas.microsoft.com/office/word/2010/wordml" xmlns:w15="http://schemas.microsoft.com/office/word/2012/wordml" xmlns:w16cex="http://schemas.microsoft.com/office/word/2018/wordml/cex" xmlns:w16cid="http://schemas.microsoft.com/office/word/2016/wordml/cid" xmlns:w16="http://schemas.microsoft.com/office/word/2018/wordml" xmlns:w16sdtdh="http://schemas.microsoft.com/office/word/2020/wordml/sdtdatahash" xmlns:w16se="http://schemas.microsoft.com/office/word/2015/wordml/symex" xmlns:wpg="http://schemas.microsoft.com/office/word/2010/wordprocessingGroup" xmlns:wpi="http://schemas.microsoft.com/office/word/2010/wordprocessingInk" xmlns:wne="http://schemas.microsoft.com/office/word/2006/wordml" xmlns:wps="http://schemas.microsoft.com/office/word/2010/wordprocessingShape" mc:Ignorable="w14 w15 w16se w16cid w16 w16cex w16sdtdh wp14">
+  <w16cid:commentId w16cid:paraId="3A247C17" w16cid:durableId="7D4AE32F"/>
+  <w16cid:commentId w16cid:paraId="0AD60332" w16cid:durableId="4F2CB6E4"/>
+  <w16cid:commentId w16cid:paraId="6A9FFC7C" w16cid:durableId="02574B37"/>
+</w16cid:commentsIds>
 </file>
 
 <file path=word/endnotes.xml><?xml version="1.0" encoding="utf-8"?>
@@ -4271,6 +4470,14 @@
     </w:lvlOverride>
   </w:num>
 </w:numbering>
+</file>
+
+<file path=word/people.xml><?xml version="1.0" encoding="utf-8"?>
+<w15:people xmlns:wpc="http://schemas.microsoft.com/office/word/2010/wordprocessingCanvas" xmlns:cx="http://schemas.microsoft.com/office/drawing/2014/chartex" xmlns:cx1="http://schemas.microsoft.com/office/drawing/2015/9/8/chartex" xmlns:cx2="http://schemas.microsoft.com/office/drawing/2015/10/21/chartex" xmlns:cx3="http://schemas.microsoft.com/office/drawing/2016/5/9/chartex" xmlns:cx4="http://schemas.microsoft.com/office/drawing/2016/5/10/chartex" xmlns:cx5="http://schemas.microsoft.com/office/drawing/2016/5/11/chartex" xmlns:cx6="http://schemas.microsoft.com/office/drawing/2016/5/12/chartex" xmlns:cx7="http://schemas.microsoft.com/office/drawing/2016/5/13/chartex" xmlns:cx8="http://schemas.microsoft.com/office/drawing/2016/5/14/chartex" xmlns:mc="http://schemas.openxmlformats.org/markup-compatibility/2006" xmlns:aink="http://schemas.microsoft.com/office/drawing/2016/ink" xmlns:am3d="http://schemas.microsoft.com/office/drawing/2017/model3d" xmlns:o="urn:schemas-microsoft-com:office:office" xmlns:oel="http://schemas.microsoft.com/office/2019/extlst" xmlns:r="http://schemas.openxmlformats.org/officeDocument/2006/relationships" xmlns:m="http://schemas.openxmlformats.org/officeDocument/2006/math" xmlns:v="urn:schemas-microsoft-com:vml" xmlns:wp14="http://schemas.microsoft.com/office/word/2010/wordprocessingDrawing" xmlns:wp="http://schemas.openxmlformats.org/drawingml/2006/wordprocessingDrawing" xmlns:w10="urn:schemas-microsoft-com:office:word" xmlns:w="http://schemas.openxmlformats.org/wordprocessingml/2006/main" xmlns:w14="http://schemas.microsoft.com/office/word/2010/wordml" xmlns:w15="http://schemas.microsoft.com/office/word/2012/wordml" xmlns:w16cex="http://schemas.microsoft.com/office/word/2018/wordml/cex" xmlns:w16cid="http://schemas.microsoft.com/office/word/2016/wordml/cid" xmlns:w16="http://schemas.microsoft.com/office/word/2018/wordml" xmlns:w16sdtdh="http://schemas.microsoft.com/office/word/2020/wordml/sdtdatahash" xmlns:w16se="http://schemas.microsoft.com/office/word/2015/wordml/symex" xmlns:wpg="http://schemas.microsoft.com/office/word/2010/wordprocessingGroup" xmlns:wpi="http://schemas.microsoft.com/office/word/2010/wordprocessingInk" xmlns:wne="http://schemas.microsoft.com/office/word/2006/wordml" xmlns:wps="http://schemas.microsoft.com/office/word/2010/wordprocessingShape" mc:Ignorable="w14 w15 w16se w16cid w16 w16cex w16sdtdh wp14">
+  <w15:person w15:author="David Sutherland Blair">
+    <w15:presenceInfo w15:providerId="AD" w15:userId="S::dblair@gsu.edu::d9e4fb81-2bdb-4c98-aa60-c770ad9bcb25"/>
+  </w15:person>
+</w15:people>
 </file>
 
 <file path=word/styles.xml><?xml version="1.0" encoding="utf-8"?>
@@ -5681,6 +5888,7 @@
     <w:rsid w:val="00312A5B"/>
     <w:rsid w:val="0044352C"/>
     <w:rsid w:val="006827DD"/>
+    <w:rsid w:val="0085316E"/>
     <w:rsid w:val="00C03A70"/>
     <w:rsid w:val="00CE443A"/>
     <w:rsid w:val="00F009AA"/>

</xml_diff>